<commit_message>
working on takeaway order receipt printing
</commit_message>
<xml_diff>
--- a/app/static/docx/receipt_temp_out.docx
+++ b/app/static/docx/receipt_temp_out.docx
@@ -249,9 +249,7 @@
           <w:lang w:eastAsia="zh-CN"/>
         </w:rPr>
       </w:pPr>
-      <w:bookmarkStart w:id="0" w:name="_GoBack"/>
     </w:p>
-    <w:bookmarkEnd w:id="0"/>
     <w:p>
       <w:pPr>
         <w:tabs>
@@ -276,7 +274,7 @@
           <w:szCs w:val="20"/>
           <w:lang w:eastAsia="zh-CN"/>
         </w:rPr>
-        <w:t>{% for key, qty in details.items() %</w:t>
+        <w:t>{% for key, items</w:t>
       </w:r>
       <w:r>
         <w:rPr>
@@ -286,8 +284,20 @@
           <w:szCs w:val="20"/>
           <w:lang w:eastAsia="zh-CN"/>
         </w:rPr>
+        <w:t xml:space="preserve"> in details.items() %</w:t>
+      </w:r>
+      <w:r>
+        <w:rPr>
+          <w:rFonts w:eastAsiaTheme="minorEastAsia"/>
+          <w:b/>
+          <w:sz w:val="20"/>
+          <w:szCs w:val="20"/>
+          <w:lang w:eastAsia="zh-CN"/>
+        </w:rPr>
         <w:t>}</w:t>
       </w:r>
+      <w:bookmarkStart w:id="0" w:name="_GoBack"/>
+      <w:bookmarkEnd w:id="0"/>
     </w:p>
     <w:tbl>
       <w:tblPr>
@@ -305,9 +315,9 @@
         <w:tblLook w:val="04A0" w:firstRow="1" w:lastRow="0" w:firstColumn="1" w:lastColumn="0" w:noHBand="0" w:noVBand="1"/>
       </w:tblPr>
       <w:tblGrid>
-        <w:gridCol w:w="968"/>
-        <w:gridCol w:w="1218"/>
-        <w:gridCol w:w="1218"/>
+        <w:gridCol w:w="612"/>
+        <w:gridCol w:w="1541"/>
+        <w:gridCol w:w="1327"/>
       </w:tblGrid>
       <w:tr>
         <w:tc>
@@ -362,6 +372,26 @@
                 <w:lang w:eastAsia="zh-CN"/>
               </w:rPr>
             </w:pPr>
+            <w:r>
+              <w:rPr>
+                <w:rFonts w:eastAsiaTheme="minorEastAsia"/>
+                <w:b/>
+                <w:sz w:val="20"/>
+                <w:szCs w:val="20"/>
+                <w:lang w:eastAsia="zh-CN"/>
+              </w:rPr>
+              <w:t>{{items.get(‘quantity’)</w:t>
+            </w:r>
+            <w:r>
+              <w:rPr>
+                <w:rFonts w:eastAsiaTheme="minorEastAsia"/>
+                <w:b/>
+                <w:sz w:val="20"/>
+                <w:szCs w:val="20"/>
+                <w:lang w:eastAsia="zh-CN"/>
+              </w:rPr>
+              <w:t>}}</w:t>
+            </w:r>
           </w:p>
         </w:tc>
         <w:tc>
@@ -392,7 +422,7 @@
                 <w:szCs w:val="20"/>
                 <w:lang w:eastAsia="zh-CN"/>
               </w:rPr>
-              <w:t>{{qty }}</w:t>
+              <w:t>{{items.get(‘total’)}}</w:t>
             </w:r>
           </w:p>
         </w:tc>

</xml_diff>